<commit_message>
se añaden los nuevos datos se ha acabado la función chow_dummy se ha generado una visualización de la evolución de los parámetros
</commit_message>
<xml_diff>
--- a/Paper sobre evaluación del Gobierno en función de la ideología.docx
+++ b/Paper sobre evaluación del Gobierno en función de la ideología.docx
@@ -8,11 +8,19 @@
           <w:lang w:val="es-ES"/>
         </w:rPr>
       </w:pPr>
-      <w:r>
-        <w:rPr>
-          <w:lang w:val="es-ES"/>
-        </w:rPr>
-        <w:t>Paper sobre evaluación del Gobierno en función de la ideología</w:t>
+      <w:proofErr w:type="spellStart"/>
+      <w:r>
+        <w:rPr>
+          <w:lang w:val="es-ES"/>
+        </w:rPr>
+        <w:t>Paper</w:t>
+      </w:r>
+      <w:proofErr w:type="spellEnd"/>
+      <w:r>
+        <w:rPr>
+          <w:lang w:val="es-ES"/>
+        </w:rPr>
+        <w:t xml:space="preserve"> sobre evaluación del Gobierno en función de la ideología</w:t>
       </w:r>
     </w:p>
     <w:p>
@@ -45,13 +53,54 @@
         <w:rPr>
           <w:lang w:val="es-ES"/>
         </w:rPr>
-        <w:t>Utilizaremos el test de chow para detectar cambios estructurales</w:t>
+        <w:t xml:space="preserve">Utilizaremos el test de </w:t>
+      </w:r>
+      <w:proofErr w:type="spellStart"/>
+      <w:r>
+        <w:rPr>
+          <w:lang w:val="es-ES"/>
+        </w:rPr>
+        <w:t>chow</w:t>
+      </w:r>
+      <w:proofErr w:type="spellEnd"/>
+      <w:r>
+        <w:rPr>
+          <w:lang w:val="es-ES"/>
+        </w:rPr>
+        <w:t xml:space="preserve"> para detectar cambios estructurales</w:t>
       </w:r>
       <w:r>
         <w:rPr>
           <w:lang w:val="es-ES"/>
         </w:rPr>
         <w:t>:</w:t>
+      </w:r>
+    </w:p>
+    <w:p>
+      <w:pPr>
+        <w:rPr>
+          <w:lang w:val="es-ES"/>
+        </w:rPr>
+      </w:pPr>
+      <w:r>
+        <w:rPr>
+          <w:lang w:val="es-ES"/>
+        </w:rPr>
+        <w:t xml:space="preserve">¡!!Este sistema es válido para el diseño de discontinuidades en la regresión que no es nuestro modelo de datos. No tenemos una Time Series, lo que tenemos es un conjunto de estudios </w:t>
+      </w:r>
+      <w:proofErr w:type="spellStart"/>
+      <w:r>
+        <w:rPr>
+          <w:lang w:val="es-ES"/>
+        </w:rPr>
+        <w:t>cross-sectional</w:t>
+      </w:r>
+      <w:proofErr w:type="spellEnd"/>
+      <w:r>
+        <w:rPr>
+          <w:lang w:val="es-ES"/>
+        </w:rPr>
+        <w:t>.</w:t>
       </w:r>
     </w:p>
     <w:p>
@@ -89,12 +138,28 @@
         </w:rPr>
         <w:t>)</w:t>
       </w:r>
-      <w:r>
-        <w:rPr>
-          <w:lang w:val="es-ES"/>
-        </w:rPr>
-        <w:t>ooled o haciendo regresiones para cada subsample</w:t>
-      </w:r>
+      <w:proofErr w:type="spellStart"/>
+      <w:r>
+        <w:rPr>
+          <w:lang w:val="es-ES"/>
+        </w:rPr>
+        <w:t>ooled</w:t>
+      </w:r>
+      <w:proofErr w:type="spellEnd"/>
+      <w:r>
+        <w:rPr>
+          <w:lang w:val="es-ES"/>
+        </w:rPr>
+        <w:t xml:space="preserve"> o haciendo regresiones para cada </w:t>
+      </w:r>
+      <w:proofErr w:type="spellStart"/>
+      <w:r>
+        <w:rPr>
+          <w:lang w:val="es-ES"/>
+        </w:rPr>
+        <w:t>subsample</w:t>
+      </w:r>
+      <w:proofErr w:type="spellEnd"/>
       <w:r>
         <w:rPr>
           <w:lang w:val="es-ES"/>
@@ -143,17 +208,43 @@
         <w:pStyle w:val="Prrafodelista"/>
         <w:ind w:left="2160"/>
       </w:pPr>
+      <w:proofErr w:type="spellStart"/>
       <w:r>
         <w:t>B</w:t>
       </w:r>
       <w:r>
-        <w:t xml:space="preserve">eta_i,P = Beta_i,A = Beta_i,B; </w:t>
+        <w:t>eta_i,P</w:t>
+      </w:r>
+      <w:proofErr w:type="spellEnd"/>
+      <w:r>
+        <w:t xml:space="preserve"> = </w:t>
+      </w:r>
+      <w:proofErr w:type="spellStart"/>
+      <w:r>
+        <w:t>Beta_i,A</w:t>
+      </w:r>
+      <w:proofErr w:type="spellEnd"/>
+      <w:r>
+        <w:t xml:space="preserve"> = </w:t>
+      </w:r>
+      <w:proofErr w:type="spellStart"/>
+      <w:r>
+        <w:t>Beta_i,B</w:t>
+      </w:r>
+      <w:proofErr w:type="spellEnd"/>
+      <w:r>
+        <w:t xml:space="preserve">; </w:t>
       </w:r>
       <w:r>
         <w:t xml:space="preserve">               </w:t>
       </w:r>
-      <w:r>
-        <w:t>i = 0, 1, 2, …,k</w:t>
+      <w:proofErr w:type="spellStart"/>
+      <w:r>
+        <w:t>i</w:t>
+      </w:r>
+      <w:proofErr w:type="spellEnd"/>
+      <w:r>
+        <w:t xml:space="preserve"> = 0, 1, 2, …,k</w:t>
       </w:r>
       <w:r>
         <w:t>-1</w:t>
@@ -162,8 +253,13 @@
         <w:sym w:font="Wingdings" w:char="F0E0"/>
       </w:r>
       <w:r>
-        <w:t>k parámetros</w:t>
-      </w:r>
+        <w:t xml:space="preserve">k </w:t>
+      </w:r>
+      <w:proofErr w:type="spellStart"/>
+      <w:r>
+        <w:t>parámetros</w:t>
+      </w:r>
+      <w:proofErr w:type="spellEnd"/>
     </w:p>
     <w:p>
       <w:pPr>
@@ -180,7 +276,21 @@
         <w:rPr>
           <w:lang w:val="es-ES"/>
         </w:rPr>
-        <w:t>Implica una regresión (pooled) si H_0 correcta</w:t>
+        <w:t>Implica una regresión (</w:t>
+      </w:r>
+      <w:proofErr w:type="spellStart"/>
+      <w:r>
+        <w:rPr>
+          <w:lang w:val="es-ES"/>
+        </w:rPr>
+        <w:t>pooled</w:t>
+      </w:r>
+      <w:proofErr w:type="spellEnd"/>
+      <w:r>
+        <w:rPr>
+          <w:lang w:val="es-ES"/>
+        </w:rPr>
+        <w:t>) si H_0 correcta</w:t>
       </w:r>
     </w:p>
     <w:p>
@@ -198,7 +308,21 @@
         <w:rPr>
           <w:lang w:val="es-ES"/>
         </w:rPr>
-        <w:t>Dos regresiones (lineas de mejor ajuste) si rechazamos H_0</w:t>
+        <w:t>Dos regresiones (</w:t>
+      </w:r>
+      <w:proofErr w:type="spellStart"/>
+      <w:r>
+        <w:rPr>
+          <w:lang w:val="es-ES"/>
+        </w:rPr>
+        <w:t>lineas</w:t>
+      </w:r>
+      <w:proofErr w:type="spellEnd"/>
+      <w:r>
+        <w:rPr>
+          <w:lang w:val="es-ES"/>
+        </w:rPr>
+        <w:t xml:space="preserve"> de mejor ajuste) si rechazamos H_0</w:t>
       </w:r>
     </w:p>
     <w:p>
@@ -218,6 +342,7 @@
         </w:rPr>
         <w:t xml:space="preserve">El test de </w:t>
       </w:r>
+      <w:proofErr w:type="spellStart"/>
       <w:r>
         <w:rPr>
           <w:lang w:val="es-ES"/>
@@ -228,7 +353,14 @@
         <w:rPr>
           <w:lang w:val="es-ES"/>
         </w:rPr>
-        <w:t xml:space="preserve">how se </w:t>
+        <w:t>how</w:t>
+      </w:r>
+      <w:proofErr w:type="spellEnd"/>
+      <w:r>
+        <w:rPr>
+          <w:lang w:val="es-ES"/>
+        </w:rPr>
+        <w:t xml:space="preserve"> se </w:t>
       </w:r>
       <w:r>
         <w:rPr>
@@ -559,7 +691,21 @@
         <w:rPr>
           <w:lang w:val="es-ES"/>
         </w:rPr>
-        <w:t>N es el número de observaciones del conjunto de datos total (Pooled)</w:t>
+        <w:t>N es el número de observaciones del conjunto de datos total (</w:t>
+      </w:r>
+      <w:proofErr w:type="spellStart"/>
+      <w:r>
+        <w:rPr>
+          <w:lang w:val="es-ES"/>
+        </w:rPr>
+        <w:t>Pooled</w:t>
+      </w:r>
+      <w:proofErr w:type="spellEnd"/>
+      <w:r>
+        <w:rPr>
+          <w:lang w:val="es-ES"/>
+        </w:rPr>
+        <w:t>)</w:t>
       </w:r>
     </w:p>
     <w:p>
@@ -815,7 +961,15 @@
         </w:numPr>
       </w:pPr>
       <w:r>
-        <w:t>Both can be obtained from weighted.residuals(object, drop0)</w:t>
+        <w:t xml:space="preserve">Both can be obtained from </w:t>
+      </w:r>
+      <w:proofErr w:type="spellStart"/>
+      <w:r>
+        <w:t>weighted.residuals</w:t>
+      </w:r>
+      <w:proofErr w:type="spellEnd"/>
+      <w:r>
+        <w:t>(object, drop0)</w:t>
       </w:r>
     </w:p>
     <w:p>
@@ -830,7 +984,23 @@
         <w:t>N = l</w:t>
       </w:r>
       <w:r>
-        <w:t>ength(weighted.residuals(obj)</w:t>
+        <w:t>ength(</w:t>
+      </w:r>
+      <w:proofErr w:type="spellStart"/>
+      <w:r>
+        <w:t>weighted.residuals</w:t>
+      </w:r>
+      <w:proofErr w:type="spellEnd"/>
+      <w:r>
+        <w:t>(</w:t>
+      </w:r>
+      <w:proofErr w:type="spellStart"/>
+      <w:r>
+        <w:t>obj</w:t>
+      </w:r>
+      <w:proofErr w:type="spellEnd"/>
+      <w:r>
+        <w:t>)</w:t>
       </w:r>
     </w:p>
     <w:p>
@@ -845,7 +1015,23 @@
         <w:t>RSS = s</w:t>
       </w:r>
       <w:r>
-        <w:t>um(weighted.residuals(obj)^2</w:t>
+        <w:t>um(</w:t>
+      </w:r>
+      <w:proofErr w:type="spellStart"/>
+      <w:r>
+        <w:t>weighted.residuals</w:t>
+      </w:r>
+      <w:proofErr w:type="spellEnd"/>
+      <w:r>
+        <w:t>(</w:t>
+      </w:r>
+      <w:proofErr w:type="spellStart"/>
+      <w:r>
+        <w:t>obj</w:t>
+      </w:r>
+      <w:proofErr w:type="spellEnd"/>
+      <w:r>
+        <w:t>)^2</w:t>
       </w:r>
     </w:p>
     <w:p>
@@ -1154,7 +1340,35 @@
         <w:rPr>
           <w:lang w:val="es-ES"/>
         </w:rPr>
-        <w:t xml:space="preserve">Disponemos de datos cross sectional. Queremos averiguar si la relación </w:t>
+        <w:t xml:space="preserve">Disponemos de datos </w:t>
+      </w:r>
+      <w:proofErr w:type="spellStart"/>
+      <w:r>
+        <w:rPr>
+          <w:lang w:val="es-ES"/>
+        </w:rPr>
+        <w:t>cross</w:t>
+      </w:r>
+      <w:proofErr w:type="spellEnd"/>
+      <w:r>
+        <w:rPr>
+          <w:lang w:val="es-ES"/>
+        </w:rPr>
+        <w:t xml:space="preserve"> </w:t>
+      </w:r>
+      <w:proofErr w:type="spellStart"/>
+      <w:r>
+        <w:rPr>
+          <w:lang w:val="es-ES"/>
+        </w:rPr>
+        <w:t>sectional</w:t>
+      </w:r>
+      <w:proofErr w:type="spellEnd"/>
+      <w:r>
+        <w:rPr>
+          <w:lang w:val="es-ES"/>
+        </w:rPr>
+        <w:t xml:space="preserve">. Queremos averiguar si la relación </w:t>
       </w:r>
       <w:r>
         <w:rPr>
@@ -1215,8 +1429,16 @@
         <w:rPr>
           <w:lang w:val="es-ES"/>
         </w:rPr>
-        <w:t>Anuncio de coalición PSOE-Ps</w:t>
-      </w:r>
+        <w:t>Anuncio de coalición PSOE-</w:t>
+      </w:r>
+      <w:proofErr w:type="spellStart"/>
+      <w:r>
+        <w:rPr>
+          <w:lang w:val="es-ES"/>
+        </w:rPr>
+        <w:t>Ps</w:t>
+      </w:r>
+      <w:proofErr w:type="spellEnd"/>
       <w:r>
         <w:rPr>
           <w:lang w:val="es-ES"/>
@@ -1516,8 +1738,16 @@
         <w:rPr>
           <w:lang w:val="es-ES"/>
         </w:rPr>
-        <w:t xml:space="preserve"> fechas corregidas al comprobar microdatos</w:t>
-      </w:r>
+        <w:t xml:space="preserve"> fechas corregidas al comprobar </w:t>
+      </w:r>
+      <w:proofErr w:type="spellStart"/>
+      <w:r>
+        <w:rPr>
+          <w:lang w:val="es-ES"/>
+        </w:rPr>
+        <w:t>microdatos</w:t>
+      </w:r>
+      <w:proofErr w:type="spellEnd"/>
     </w:p>
     <w:p>
       <w:pPr>
@@ -1534,6 +1764,7 @@
         <w:rPr>
           <w:lang w:val="es-ES"/>
         </w:rPr>
+        <w:lastRenderedPageBreak/>
         <w:t>3277</w:t>
       </w:r>
       <w:r>
@@ -1541,7 +1772,21 @@
           <w:lang w:val="es-ES"/>
         </w:rPr>
         <w:tab/>
-        <w:t>Barómetro de marzo (01/03/2020 – 13/03/2020) fechas de la ficha técnica (comprobar cuando se publiquen los microdatos)</w:t>
+        <w:t xml:space="preserve">Barómetro de marzo (01/03/2020 – 13/03/2020) fechas de la ficha técnica (comprobar cuando se publiquen los </w:t>
+      </w:r>
+      <w:proofErr w:type="spellStart"/>
+      <w:r>
+        <w:rPr>
+          <w:lang w:val="es-ES"/>
+        </w:rPr>
+        <w:t>microdatos</w:t>
+      </w:r>
+      <w:proofErr w:type="spellEnd"/>
+      <w:r>
+        <w:rPr>
+          <w:lang w:val="es-ES"/>
+        </w:rPr>
+        <w:t>)</w:t>
       </w:r>
     </w:p>
     <w:p>
@@ -1559,7 +1804,6 @@
         <w:rPr>
           <w:lang w:val="es-ES"/>
         </w:rPr>
-        <w:lastRenderedPageBreak/>
         <w:t>32</w:t>
       </w:r>
       <w:r>
@@ -1567,50 +1811,75 @@
           <w:lang w:val="es-ES"/>
         </w:rPr>
         <w:t>7</w:t>
+      </w:r>
+      <w:r>
+        <w:rPr>
+          <w:lang w:val="es-ES"/>
+        </w:rPr>
+        <w:t>9</w:t>
+      </w:r>
+      <w:r>
+        <w:rPr>
+          <w:lang w:val="es-ES"/>
+        </w:rPr>
+        <w:tab/>
+      </w:r>
+      <w:r>
+        <w:rPr>
+          <w:lang w:val="es-ES"/>
+        </w:rPr>
+        <w:t>Barómetro</w:t>
+      </w:r>
+      <w:r>
+        <w:rPr>
+          <w:lang w:val="es-ES"/>
+        </w:rPr>
+        <w:t xml:space="preserve"> </w:t>
+      </w:r>
+      <w:r>
+        <w:rPr>
+          <w:lang w:val="es-ES"/>
+        </w:rPr>
+        <w:t>especial abril (30/03/2020- 07/04/2020)</w:t>
+      </w:r>
+      <w:r>
+        <w:rPr>
+          <w:lang w:val="es-ES"/>
+        </w:rPr>
+        <w:t xml:space="preserve"> </w:t>
       </w:r>
       <w:bookmarkStart w:id="0" w:name="_GoBack"/>
       <w:bookmarkEnd w:id="0"/>
-      <w:r>
-        <w:rPr>
-          <w:lang w:val="es-ES"/>
-        </w:rPr>
-        <w:t>9</w:t>
+    </w:p>
+    <w:p>
+      <w:pPr>
+        <w:pStyle w:val="Prrafodelista"/>
+        <w:numPr>
+          <w:ilvl w:val="0"/>
+          <w:numId w:val="11"/>
+        </w:numPr>
+        <w:rPr>
+          <w:lang w:val="es-ES"/>
+        </w:rPr>
+      </w:pPr>
+      <w:r>
+        <w:rPr>
+          <w:lang w:val="es-ES"/>
+        </w:rPr>
+        <w:t>3281</w:t>
       </w:r>
       <w:r>
         <w:rPr>
           <w:lang w:val="es-ES"/>
         </w:rPr>
         <w:tab/>
-      </w:r>
-      <w:r>
-        <w:rPr>
-          <w:lang w:val="es-ES"/>
-        </w:rPr>
-        <w:t>Barómetro</w:t>
-      </w:r>
-      <w:r>
-        <w:rPr>
-          <w:lang w:val="es-ES"/>
-        </w:rPr>
-        <w:t xml:space="preserve"> </w:t>
-      </w:r>
-      <w:r>
-        <w:rPr>
-          <w:lang w:val="es-ES"/>
-        </w:rPr>
-        <w:t>especial abril (30/03/2020- 07/04/2020)</w:t>
-      </w:r>
-      <w:r>
-        <w:rPr>
-          <w:lang w:val="es-ES"/>
-        </w:rPr>
-        <w:t xml:space="preserve"> </w:t>
-      </w:r>
-      <w:r>
-        <w:rPr>
-          <w:lang w:val="es-ES"/>
-        </w:rPr>
-        <w:t>fechas de la ficha técnica (comprobar cuando se publiquen los microdatos)</w:t>
+        <w:t xml:space="preserve">Barómetro de mayo </w:t>
+      </w:r>
+      <w:r>
+        <w:rPr>
+          <w:lang w:val="es-ES"/>
+        </w:rPr>
+        <w:t>(4/5/20 – 13/5/20)</w:t>
       </w:r>
     </w:p>
     <w:p>
@@ -4039,21 +4308,6 @@
 </file>
 
 <file path=customXml/item1.xml><?xml version="1.0" encoding="utf-8"?>
-<p:properties xmlns:p="http://schemas.microsoft.com/office/2006/metadata/properties" xmlns:xsi="http://www.w3.org/2001/XMLSchema-instance" xmlns:pc="http://schemas.microsoft.com/office/infopath/2007/PartnerControls">
-  <documentManagement/>
-</p:properties>
-</file>
-
-<file path=customXml/item2.xml><?xml version="1.0" encoding="utf-8"?>
-<?mso-contentType ?>
-<FormTemplates xmlns="http://schemas.microsoft.com/sharepoint/v3/contenttype/forms">
-  <Display>DocumentLibraryForm</Display>
-  <Edit>DocumentLibraryForm</Edit>
-  <New>DocumentLibraryForm</New>
-</FormTemplates>
-</file>
-
-<file path=customXml/item3.xml><?xml version="1.0" encoding="utf-8"?>
 <ct:contentTypeSchema xmlns:ct="http://schemas.microsoft.com/office/2006/metadata/contentType" xmlns:ma="http://schemas.microsoft.com/office/2006/metadata/properties/metaAttributes" ct:_="" ma:_="" ma:contentTypeName="Documento" ma:contentTypeID="0x01010009816F917F83E7418FE969C8DF633C73" ma:contentTypeVersion="10" ma:contentTypeDescription="Crear nuevo documento." ma:contentTypeScope="" ma:versionID="93e8044f2e5de9da42acdb81fa1ddddd">
   <xsd:schema xmlns:xsd="http://www.w3.org/2001/XMLSchema" xmlns:xs="http://www.w3.org/2001/XMLSchema" xmlns:p="http://schemas.microsoft.com/office/2006/metadata/properties" xmlns:ns3="dada6164-e35d-42c5-96af-bbc193e231b4" xmlns:ns4="46fe47c1-65d3-4f9c-a8d2-c8e0bd3a1fe3" targetNamespace="http://schemas.microsoft.com/office/2006/metadata/properties" ma:root="true" ma:fieldsID="5c36cee9b30013745104eab86ac3b2bd" ns3:_="" ns4:_="">
     <xsd:import namespace="dada6164-e35d-42c5-96af-bbc193e231b4"/>
@@ -4256,24 +4510,22 @@
 </ct:contentTypeSchema>
 </file>
 
-<file path=customXml/itemProps1.xml><?xml version="1.0" encoding="utf-8"?>
-<ds:datastoreItem xmlns:ds="http://schemas.openxmlformats.org/officeDocument/2006/customXml" ds:itemID="{AD16AEF7-47FA-4F7C-8CDC-2975F8A1FBFF}">
-  <ds:schemaRefs>
-    <ds:schemaRef ds:uri="http://schemas.microsoft.com/office/2006/metadata/properties"/>
-    <ds:schemaRef ds:uri="http://schemas.microsoft.com/office/infopath/2007/PartnerControls"/>
-  </ds:schemaRefs>
-</ds:datastoreItem>
+<file path=customXml/item2.xml><?xml version="1.0" encoding="utf-8"?>
+<?mso-contentType ?>
+<FormTemplates xmlns="http://schemas.microsoft.com/sharepoint/v3/contenttype/forms">
+  <Display>DocumentLibraryForm</Display>
+  <Edit>DocumentLibraryForm</Edit>
+  <New>DocumentLibraryForm</New>
+</FormTemplates>
 </file>
 
-<file path=customXml/itemProps2.xml><?xml version="1.0" encoding="utf-8"?>
-<ds:datastoreItem xmlns:ds="http://schemas.openxmlformats.org/officeDocument/2006/customXml" ds:itemID="{5A674020-790C-420E-A0DA-4658AD973F2F}">
-  <ds:schemaRefs>
-    <ds:schemaRef ds:uri="http://schemas.microsoft.com/sharepoint/v3/contenttype/forms"/>
-  </ds:schemaRefs>
-</ds:datastoreItem>
+<file path=customXml/item3.xml><?xml version="1.0" encoding="utf-8"?>
+<p:properties xmlns:p="http://schemas.microsoft.com/office/2006/metadata/properties" xmlns:xsi="http://www.w3.org/2001/XMLSchema-instance" xmlns:pc="http://schemas.microsoft.com/office/infopath/2007/PartnerControls">
+  <documentManagement/>
+</p:properties>
 </file>
 
-<file path=customXml/itemProps3.xml><?xml version="1.0" encoding="utf-8"?>
+<file path=customXml/itemProps1.xml><?xml version="1.0" encoding="utf-8"?>
 <ds:datastoreItem xmlns:ds="http://schemas.openxmlformats.org/officeDocument/2006/customXml" ds:itemID="{1B6EE2AB-58D1-42A1-92BE-B02276761C58}">
   <ds:schemaRefs>
     <ds:schemaRef ds:uri="http://schemas.microsoft.com/office/2006/metadata/contentType"/>
@@ -4290,4 +4542,21 @@
     <ds:schemaRef ds:uri="http://schemas.microsoft.com/internal/obd"/>
   </ds:schemaRefs>
 </ds:datastoreItem>
+</file>
+
+<file path=customXml/itemProps2.xml><?xml version="1.0" encoding="utf-8"?>
+<ds:datastoreItem xmlns:ds="http://schemas.openxmlformats.org/officeDocument/2006/customXml" ds:itemID="{5A674020-790C-420E-A0DA-4658AD973F2F}">
+  <ds:schemaRefs>
+    <ds:schemaRef ds:uri="http://schemas.microsoft.com/sharepoint/v3/contenttype/forms"/>
+  </ds:schemaRefs>
+</ds:datastoreItem>
+</file>
+
+<file path=customXml/itemProps3.xml><?xml version="1.0" encoding="utf-8"?>
+<ds:datastoreItem xmlns:ds="http://schemas.openxmlformats.org/officeDocument/2006/customXml" ds:itemID="{AD16AEF7-47FA-4F7C-8CDC-2975F8A1FBFF}">
+  <ds:schemaRefs>
+    <ds:schemaRef ds:uri="http://schemas.microsoft.com/office/2006/metadata/properties"/>
+    <ds:schemaRef ds:uri="http://schemas.microsoft.com/office/infopath/2007/PartnerControls"/>
+  </ds:schemaRefs>
+</ds:datastoreItem>
 </file>
</xml_diff>